<commit_message>
Liberty descriptions DONE, fixes for mission 6, reshade only in fullscreen
</commit_message>
<xml_diff>
--- a/Assets/TEXT_1_0/space description.docx
+++ b/Assets/TEXT_1_0/space description.docx
@@ -3032,7 +3032,6 @@
       <w:pPr>
         <w:spacing w:after="0" w:line="240" w:lineRule="auto"/>
       </w:pPr>
-      <w:bookmarkStart w:id="0" w:name="_GoBack"/>
       <w:r>
         <w:t xml:space="preserve">Станция </w:t>
       </w:r>
@@ -3155,7 +3154,6 @@
         <w:t>нно бессмысленны.</w:t>
       </w:r>
     </w:p>
-    <w:bookmarkEnd w:id="0"/>
     <w:p>
       <w:pPr>
         <w:spacing w:after="0" w:line="240" w:lineRule="auto"/>
@@ -3410,13 +3408,19 @@
       <w:r>
         <w:t xml:space="preserve">ны, но до сих пор доступ к ним является закрытым, так как тюрьмы могут вновь заполнить персоналом и, конечно же, заключенными. Содержать тюрьмы на планете оказалось невыгодно из-за транспортировки - слишком много энергии требуется для посадки и </w:t>
       </w:r>
-      <w:proofErr w:type="spellStart"/>
-      <w:r>
-        <w:t>довозки</w:t>
-      </w:r>
-      <w:proofErr w:type="spellEnd"/>
-      <w:r>
-        <w:t xml:space="preserve"> заключенных до нужного места. По этой причине в системе Колумбия была организована орбитальная тюрьма Ричмонд. А тюрьмы на планете используются или для особо опасных заключенных или местных осужденных граждан.</w:t>
+      <w:r>
+        <w:t>доставки</w:t>
+      </w:r>
+      <w:r>
+        <w:t xml:space="preserve"> заключенных до нужного места. По этой причине в системе Колумбия была организована орбитальная тюрьма </w:t>
+      </w:r>
+      <w:r>
+        <w:t>Бомонт</w:t>
+      </w:r>
+      <w:bookmarkStart w:id="0" w:name="_GoBack"/>
+      <w:bookmarkEnd w:id="0"/>
+      <w:r>
+        <w:t>. А тюрьмы на планете используются или для особо опасных заключенных или местных осужденных граждан.</w:t>
       </w:r>
     </w:p>
     <w:p>
@@ -13827,15 +13831,18 @@
     <w:p>
       <w:pPr>
         <w:spacing w:after="0" w:line="240" w:lineRule="auto"/>
+      </w:pPr>
+      <w:r>
+        <w:t>--</w:t>
+      </w:r>
+      <w:r>
         <w:rPr>
           <w:lang w:val="en-US"/>
         </w:rPr>
-      </w:pPr>
-      <w:r>
-        <w:rPr>
-          <w:lang w:val="en-US"/>
-        </w:rPr>
-        <w:t>--suns--</w:t>
+        <w:t>suns</w:t>
+      </w:r>
+      <w:r>
+        <w:t>--</w:t>
       </w:r>
     </w:p>
     <w:p>
@@ -13883,29 +13890,31 @@
     <w:p>
       <w:pPr>
         <w:spacing w:after="0" w:line="240" w:lineRule="auto"/>
-      </w:pPr>
-      <w:proofErr w:type="spellStart"/>
-      <w:r>
-        <w:t>red</w:t>
-      </w:r>
-      <w:proofErr w:type="spellEnd"/>
-      <w:r>
-        <w:t xml:space="preserve"> </w:t>
-      </w:r>
-      <w:proofErr w:type="spellStart"/>
-      <w:r>
-        <w:t>giant</w:t>
-      </w:r>
-      <w:proofErr w:type="spellEnd"/>
-    </w:p>
-    <w:p>
-      <w:pPr>
-        <w:spacing w:after="0" w:line="240" w:lineRule="auto"/>
-      </w:pPr>
-    </w:p>
-    <w:p>
-      <w:pPr>
-        <w:spacing w:after="0" w:line="240" w:lineRule="auto"/>
+        <w:rPr>
+          <w:lang w:val="en-US"/>
+        </w:rPr>
+      </w:pPr>
+      <w:r>
+        <w:rPr>
+          <w:lang w:val="en-US"/>
+        </w:rPr>
+        <w:t>red giant</w:t>
+      </w:r>
+    </w:p>
+    <w:p>
+      <w:pPr>
+        <w:spacing w:after="0" w:line="240" w:lineRule="auto"/>
+        <w:rPr>
+          <w:lang w:val="en-US"/>
+        </w:rPr>
+      </w:pPr>
+    </w:p>
+    <w:p>
+      <w:pPr>
+        <w:spacing w:after="0" w:line="240" w:lineRule="auto"/>
+        <w:rPr>
+          <w:lang w:val="en-US"/>
+        </w:rPr>
       </w:pPr>
     </w:p>
     <w:p>
@@ -14098,7 +14107,7 @@
     <w:lsdException w:name="Table Web 2" w:semiHidden="1" w:unhideWhenUsed="1"/>
     <w:lsdException w:name="Table Web 3" w:semiHidden="1" w:unhideWhenUsed="1"/>
     <w:lsdException w:name="Balloon Text" w:semiHidden="1" w:unhideWhenUsed="1"/>
-    <w:lsdException w:name="Table Grid" w:semiHidden="1" w:uiPriority="59" w:unhideWhenUsed="1"/>
+    <w:lsdException w:name="Table Grid" w:uiPriority="59"/>
     <w:lsdException w:name="Table Theme" w:semiHidden="1" w:unhideWhenUsed="1"/>
     <w:lsdException w:name="Placeholder Text" w:semiHidden="1"/>
     <w:lsdException w:name="No Spacing" w:uiPriority="1" w:qFormat="1"/>

</xml_diff>

<commit_message>
Bretonia description done except Tau-23
</commit_message>
<xml_diff>
--- a/Assets/TEXT_1_0/space description.docx
+++ b/Assets/TEXT_1_0/space description.docx
@@ -3417,8 +3417,6 @@
       <w:r>
         <w:t>Бомонт</w:t>
       </w:r>
-      <w:bookmarkStart w:id="0" w:name="_GoBack"/>
-      <w:bookmarkEnd w:id="0"/>
       <w:r>
         <w:t>. А тюрьмы на планете используются или для особо опасных заключенных или местных осужденных граждан.</w:t>
       </w:r>
@@ -4945,22 +4943,15 @@
       <w:pPr>
         <w:spacing w:after="0" w:line="240" w:lineRule="auto"/>
       </w:pPr>
+      <w:bookmarkStart w:id="0" w:name="_GoBack"/>
       <w:r>
         <w:t>Планета Авалон - это столица бретонск</w:t>
       </w:r>
       <w:r>
-        <w:t xml:space="preserve">ого королевства. На планете </w:t>
-      </w:r>
-      <w:proofErr w:type="spellStart"/>
-      <w:r>
-        <w:t>рас</w:t>
-      </w:r>
-      <w:r>
-        <w:t>пололжены</w:t>
-      </w:r>
-      <w:proofErr w:type="spellEnd"/>
-      <w:r>
-        <w:t xml:space="preserve"> основные управления колонии, на ней же расположена резиденция бретонской королевы. На Авалоне расположено большинство бретонской аристократии, скупающие практически все роскошные товары, привозимые с разных концов сектора Сириуса. </w:t>
+        <w:t>ого королевства. На планете рас</w:t>
+      </w:r>
+      <w:r>
+        <w:t xml:space="preserve">положены основные управления колонии, на ней же расположена резиденция бретонской королевы. На Авалоне расположено большинство бретонской аристократии, скупающие практически все роскошные товары, привозимые с разных концов сектора Сириуса. </w:t>
       </w:r>
       <w:proofErr w:type="spellStart"/>
       <w:r>
@@ -4987,18 +4978,17 @@
       <w:r>
         <w:t xml:space="preserve"> для </w:t>
       </w:r>
-      <w:proofErr w:type="spellStart"/>
-      <w:r>
-        <w:t>чтого</w:t>
-      </w:r>
-      <w:proofErr w:type="spellEnd"/>
-      <w:r>
-        <w:t>,</w:t>
+      <w:r>
+        <w:t>то</w:t>
+      </w:r>
+      <w:r>
+        <w:t>го,</w:t>
       </w:r>
       <w:r>
         <w:t xml:space="preserve"> чтобы отведать чуть более свежей и элитарной пищи, чем обычно.</w:t>
       </w:r>
     </w:p>
+    <w:bookmarkEnd w:id="0"/>
     <w:p>
       <w:pPr>
         <w:spacing w:after="0" w:line="240" w:lineRule="auto"/>

</xml_diff>